<commit_message>
lesson 178 - homework and vocab
</commit_message>
<xml_diff>
--- a/english_via_skype/solutions/doc/lesson_187_Bieszczady Mountains_edit.docx
+++ b/english_via_skype/solutions/doc/lesson_187_Bieszczady Mountains_edit.docx
@@ -1498,8 +1498,6 @@
         </w:rPr>
         <w:t>tank</w:t>
       </w:r>
-      <w:bookmarkStart w:id="0" w:name="_GoBack"/>
-      <w:bookmarkEnd w:id="0"/>
       <w:r>
         <w:rPr>
           <w:rFonts w:ascii="Arial" w:hAnsi="Arial" w:cs="Arial"/>
@@ -1822,7 +1820,39 @@
           <w:szCs w:val="32"/>
           <w:lang w:val="en-US"/>
         </w:rPr>
-        <w:t>- it is the most …………………………</w:t>
+        <w:t>- it is the most …</w:t>
+      </w:r>
+      <w:r>
+        <w:rPr>
+          <w:rFonts w:ascii="Arial" w:hAnsi="Arial" w:cs="Arial"/>
+          <w:color w:val="3F3F3F"/>
+          <w:sz w:val="32"/>
+          <w:szCs w:val="32"/>
+          <w:lang w:val="en-US"/>
+        </w:rPr>
+        <w:t>scarcely</w:t>
+      </w:r>
+      <w:bookmarkStart w:id="0" w:name="_GoBack"/>
+      <w:bookmarkEnd w:id="0"/>
+      <w:r>
+        <w:rPr>
+          <w:rFonts w:ascii="Arial" w:hAnsi="Arial" w:cs="Arial"/>
+          <w:color w:val="3F3F3F"/>
+          <w:sz w:val="32"/>
+          <w:szCs w:val="32"/>
+          <w:lang w:val="en-US"/>
+        </w:rPr>
+        <w:t xml:space="preserve"> </w:t>
+      </w:r>
+      <w:r>
+        <w:rPr>
+          <w:rFonts w:ascii="Arial" w:hAnsi="Arial" w:cs="Arial"/>
+          <w:color w:val="3F3F3F"/>
+          <w:sz w:val="32"/>
+          <w:szCs w:val="32"/>
+          <w:lang w:val="en-US"/>
+        </w:rPr>
+        <w:t>………………………</w:t>
       </w:r>
       <w:r>
         <w:rPr>
@@ -1856,7 +1886,27 @@
           <w:szCs w:val="32"/>
           <w:lang w:val="en-US"/>
         </w:rPr>
-        <w:t>- it is the most …………………….</w:t>
+        <w:t>- it is the most …</w:t>
+      </w:r>
+      <w:r>
+        <w:rPr>
+          <w:rFonts w:ascii="Arial" w:hAnsi="Arial" w:cs="Arial"/>
+          <w:color w:val="3F3F3F"/>
+          <w:sz w:val="32"/>
+          <w:szCs w:val="32"/>
+          <w:lang w:val="en-US"/>
+        </w:rPr>
+        <w:t>forested</w:t>
+      </w:r>
+      <w:r>
+        <w:rPr>
+          <w:rFonts w:ascii="Arial" w:hAnsi="Arial" w:cs="Arial"/>
+          <w:color w:val="3F3F3F"/>
+          <w:sz w:val="32"/>
+          <w:szCs w:val="32"/>
+          <w:lang w:val="en-US"/>
+        </w:rPr>
+        <w:t>………………….</w:t>
       </w:r>
       <w:r>
         <w:rPr>
@@ -1900,7 +1950,27 @@
           <w:szCs w:val="32"/>
           <w:lang w:val="en-US"/>
         </w:rPr>
-        <w:t>re Reserve, numerous …………………….</w:t>
+        <w:t>re Reserve, numerous …</w:t>
+      </w:r>
+      <w:r>
+        <w:rPr>
+          <w:rFonts w:ascii="Arial" w:hAnsi="Arial" w:cs="Arial"/>
+          <w:color w:val="3F3F3F"/>
+          <w:sz w:val="32"/>
+          <w:szCs w:val="32"/>
+          <w:lang w:val="en-US"/>
+        </w:rPr>
+        <w:t>sanctuaries</w:t>
+      </w:r>
+      <w:r>
+        <w:rPr>
+          <w:rFonts w:ascii="Arial" w:hAnsi="Arial" w:cs="Arial"/>
+          <w:color w:val="3F3F3F"/>
+          <w:sz w:val="32"/>
+          <w:szCs w:val="32"/>
+          <w:lang w:val="en-US"/>
+        </w:rPr>
+        <w:t>………………….</w:t>
       </w:r>
       <w:r>
         <w:rPr>
@@ -1934,7 +2004,27 @@
           <w:szCs w:val="32"/>
           <w:lang w:val="en-US"/>
         </w:rPr>
-        <w:t>- it is the most ……………………..</w:t>
+        <w:t>- it is the most …</w:t>
+      </w:r>
+      <w:r>
+        <w:rPr>
+          <w:rFonts w:ascii="Arial" w:hAnsi="Arial" w:cs="Arial"/>
+          <w:color w:val="3F3F3F"/>
+          <w:sz w:val="32"/>
+          <w:szCs w:val="32"/>
+          <w:lang w:val="en-US"/>
+        </w:rPr>
+        <w:t>hospitable</w:t>
+      </w:r>
+      <w:r>
+        <w:rPr>
+          <w:rFonts w:ascii="Arial" w:hAnsi="Arial" w:cs="Arial"/>
+          <w:color w:val="3F3F3F"/>
+          <w:sz w:val="32"/>
+          <w:szCs w:val="32"/>
+          <w:lang w:val="en-US"/>
+        </w:rPr>
+        <w:t>…………………..</w:t>
       </w:r>
       <w:r>
         <w:rPr>
@@ -1978,7 +2068,27 @@
           <w:szCs w:val="32"/>
           <w:lang w:val="en-US"/>
         </w:rPr>
-        <w:t>ery make …………………………</w:t>
+        <w:t>ery make …</w:t>
+      </w:r>
+      <w:r>
+        <w:rPr>
+          <w:rFonts w:ascii="Arial" w:hAnsi="Arial" w:cs="Arial"/>
+          <w:color w:val="3F3F3F"/>
+          <w:sz w:val="32"/>
+          <w:szCs w:val="32"/>
+          <w:lang w:val="en-US"/>
+        </w:rPr>
+        <w:t>tremendous</w:t>
+      </w:r>
+      <w:r>
+        <w:rPr>
+          <w:rFonts w:ascii="Arial" w:hAnsi="Arial" w:cs="Arial"/>
+          <w:color w:val="3F3F3F"/>
+          <w:sz w:val="32"/>
+          <w:szCs w:val="32"/>
+          <w:lang w:val="en-US"/>
+        </w:rPr>
+        <w:t>………………………</w:t>
       </w:r>
       <w:r>
         <w:rPr>

</xml_diff>